<commit_message>
final update glm models
</commit_message>
<xml_diff>
--- a/Tables/Table17SI.docx
+++ b/Tables/Table17SI.docx
@@ -34,7 +34,7 @@
       </w:tblPr>
       <w:tblGrid>
         <w:gridCol w:w="1284"/>
-        <w:gridCol w:w="3114"/>
+        <w:gridCol w:w="3008"/>
         <w:gridCol w:w="2007"/>
         <w:gridCol w:w="2018"/>
       </w:tblGrid>
@@ -104,7 +104,7 @@
               </w:rPr>
               <w:t xml:space="preserve">Swaps</w:t>
               <w:br/>
-              <w:t xml:space="preserve">(million â¬ 2000 - 2006)</w:t>
+              <w:t xml:space="preserve">(million â‚¬ 2000 - 2006)</w:t>
             </w:r>
           </w:p>
         </w:tc>

</xml_diff>